<commit_message>
improve the context of this document named .docx
增添了“织女”的DH参数以及转换矩阵
</commit_message>
<xml_diff>
--- a/机械臂跟随系统.docx
+++ b/机械臂跟随系统.docx
@@ -1349,11 +1349,11 @@
       <w:r>
         <w:rPr>
           <w:rFonts w:hint="default" w:ascii="Times New Roman" w:hAnsi="Times New Roman"/>
-          <w:position w:val="-192"/>
+          <w:position w:val="-234"/>
           <w:lang w:val="en-US" w:eastAsia="zh-CN"/>
         </w:rPr>
         <w:object>
-          <v:shape id="_x0000_i1042" o:spt="75" type="#_x0000_t75" style="height:160pt;width:642pt;" o:ole="t" filled="f" o:preferrelative="t" stroked="f" coordsize="21600,21600">
+          <v:shape id="_x0000_i1042" o:spt="75" alt="" type="#_x0000_t75" style="height:240pt;width:323pt;" o:ole="t" filled="f" o:preferrelative="t" stroked="f" coordsize="21600,21600">
             <v:path/>
             <v:fill on="f" focussize="0,0"/>
             <v:stroke on="f"/>
@@ -1367,6 +1367,8 @@
           </o:OLEObject>
         </w:object>
       </w:r>
+      <w:bookmarkStart w:id="0" w:name="_GoBack"/>
+      <w:bookmarkEnd w:id="0"/>
     </w:p>
     <w:p>
       <w:pPr>
@@ -1470,7 +1472,6 @@
           <w:lang w:val="en-US" w:eastAsia="zh-CN"/>
         </w:rPr>
       </w:pPr>
-      <w:bookmarkStart w:id="0" w:name="_GoBack"/>
       <w:r>
         <w:rPr>
           <w:rFonts w:hint="default" w:ascii="Times New Roman" w:hAnsi="Times New Roman"/>
@@ -1480,7 +1481,7 @@
           <wp:inline distT="0" distB="0" distL="114300" distR="114300">
             <wp:extent cx="5261610" cy="8862060"/>
             <wp:effectExtent l="0" t="0" r="0" b="0"/>
-            <wp:docPr id="2" name="ECB019B1-382A-4266-B25C-5B523AA43C14-2" descr="qt_temp"/>
+            <wp:docPr id="2" name="ECB019B1-382A-4266-B25C-5B523AA43C14-1" descr="qt_temp"/>
             <wp:cNvGraphicFramePr>
               <a:graphicFrameLocks xmlns:a="http://schemas.openxmlformats.org/drawingml/2006/main" noChangeAspect="1"/>
             </wp:cNvGraphicFramePr>
@@ -1488,7 +1489,7 @@
               <a:graphicData uri="http://schemas.openxmlformats.org/drawingml/2006/picture">
                 <pic:pic xmlns:pic="http://schemas.openxmlformats.org/drawingml/2006/picture">
                   <pic:nvPicPr>
-                    <pic:cNvPr id="2" name="ECB019B1-382A-4266-B25C-5B523AA43C14-2" descr="qt_temp"/>
+                    <pic:cNvPr id="2" name="ECB019B1-382A-4266-B25C-5B523AA43C14-1" descr="qt_temp"/>
                     <pic:cNvPicPr>
                       <a:picLocks noChangeAspect="1"/>
                     </pic:cNvPicPr>
@@ -1518,7 +1519,1432 @@
           </wp:inline>
         </w:drawing>
       </w:r>
-      <w:bookmarkEnd w:id="0"/>
+    </w:p>
+    <w:p>
+      <w:pPr>
+        <w:numPr>
+          <w:ilvl w:val="0"/>
+          <w:numId w:val="0"/>
+        </w:numPr>
+        <w:rPr>
+          <w:rFonts w:hint="eastAsia" w:ascii="Times New Roman" w:hAnsi="Times New Roman"/>
+          <w:lang w:val="en-US" w:eastAsia="zh-CN"/>
+        </w:rPr>
+      </w:pPr>
+      <w:r>
+        <w:rPr>
+          <w:rFonts w:hint="eastAsia" w:ascii="Times New Roman" w:hAnsi="Times New Roman"/>
+          <w:lang w:val="en-US" w:eastAsia="zh-CN"/>
+        </w:rPr>
+        <w:t>织女的DH参数：</w:t>
+      </w:r>
+    </w:p>
+    <w:tbl>
+      <w:tblPr>
+        <w:tblStyle w:val="3"/>
+        <w:tblW w:w="0" w:type="auto"/>
+        <w:tblInd w:w="0" w:type="dxa"/>
+        <w:tblBorders>
+          <w:top w:val="single" w:color="auto" w:sz="4" w:space="0"/>
+          <w:left w:val="single" w:color="auto" w:sz="4" w:space="0"/>
+          <w:bottom w:val="single" w:color="auto" w:sz="4" w:space="0"/>
+          <w:right w:val="single" w:color="auto" w:sz="4" w:space="0"/>
+          <w:insideH w:val="single" w:color="auto" w:sz="4" w:space="0"/>
+          <w:insideV w:val="single" w:color="auto" w:sz="4" w:space="0"/>
+        </w:tblBorders>
+        <w:tblLayout w:type="autofit"/>
+        <w:tblCellMar>
+          <w:top w:w="0" w:type="dxa"/>
+          <w:left w:w="108" w:type="dxa"/>
+          <w:bottom w:w="0" w:type="dxa"/>
+          <w:right w:w="108" w:type="dxa"/>
+        </w:tblCellMar>
+      </w:tblPr>
+      <w:tblGrid>
+        <w:gridCol w:w="1703"/>
+        <w:gridCol w:w="1703"/>
+        <w:gridCol w:w="1704"/>
+        <w:gridCol w:w="1704"/>
+        <w:gridCol w:w="1704"/>
+      </w:tblGrid>
+      <w:tr>
+        <w:tblPrEx>
+          <w:tblBorders>
+            <w:top w:val="single" w:color="auto" w:sz="4" w:space="0"/>
+            <w:left w:val="single" w:color="auto" w:sz="4" w:space="0"/>
+            <w:bottom w:val="single" w:color="auto" w:sz="4" w:space="0"/>
+            <w:right w:val="single" w:color="auto" w:sz="4" w:space="0"/>
+            <w:insideH w:val="single" w:color="auto" w:sz="4" w:space="0"/>
+            <w:insideV w:val="single" w:color="auto" w:sz="4" w:space="0"/>
+          </w:tblBorders>
+          <w:tblCellMar>
+            <w:top w:w="0" w:type="dxa"/>
+            <w:left w:w="108" w:type="dxa"/>
+            <w:bottom w:w="0" w:type="dxa"/>
+            <w:right w:w="108" w:type="dxa"/>
+          </w:tblCellMar>
+        </w:tblPrEx>
+        <w:tc>
+          <w:tcPr>
+            <w:tcW w:w="1703" w:type="dxa"/>
+          </w:tcPr>
+          <w:p>
+            <w:pPr>
+              <w:numPr>
+                <w:ilvl w:val="0"/>
+                <w:numId w:val="0"/>
+              </w:numPr>
+              <w:rPr>
+                <w:rFonts w:hint="default" w:ascii="Times New Roman" w:hAnsi="Times New Roman"/>
+                <w:vertAlign w:val="baseline"/>
+                <w:lang w:val="en-US" w:eastAsia="zh-CN"/>
+              </w:rPr>
+            </w:pPr>
+          </w:p>
+        </w:tc>
+        <w:tc>
+          <w:tcPr>
+            <w:tcW w:w="1703" w:type="dxa"/>
+          </w:tcPr>
+          <w:p>
+            <w:pPr>
+              <w:numPr>
+                <w:ilvl w:val="0"/>
+                <w:numId w:val="0"/>
+              </w:numPr>
+              <w:rPr>
+                <w:rFonts w:hint="eastAsia" w:ascii="宋体" w:hAnsi="宋体" w:eastAsia="宋体" w:cs="宋体"/>
+                <w:vertAlign w:val="baseline"/>
+                <w:lang w:val="en-US" w:eastAsia="zh-CN"/>
+              </w:rPr>
+            </w:pPr>
+            <w:r>
+              <w:rPr>
+                <w:rFonts w:hint="default" w:ascii="Arial" w:hAnsi="Arial" w:cs="Arial"/>
+                <w:vertAlign w:val="baseline"/>
+                <w:lang w:val="en-US" w:eastAsia="zh-CN"/>
+              </w:rPr>
+              <w:t>α</w:t>
+            </w:r>
+          </w:p>
+        </w:tc>
+        <w:tc>
+          <w:tcPr>
+            <w:tcW w:w="1704" w:type="dxa"/>
+          </w:tcPr>
+          <w:p>
+            <w:pPr>
+              <w:numPr>
+                <w:ilvl w:val="0"/>
+                <w:numId w:val="0"/>
+              </w:numPr>
+              <w:rPr>
+                <w:rFonts w:hint="default" w:ascii="Times New Roman" w:hAnsi="Times New Roman"/>
+                <w:vertAlign w:val="baseline"/>
+                <w:lang w:val="en-US" w:eastAsia="zh-CN"/>
+              </w:rPr>
+            </w:pPr>
+            <w:r>
+              <w:rPr>
+                <w:rFonts w:hint="eastAsia" w:ascii="Times New Roman" w:hAnsi="Times New Roman"/>
+                <w:vertAlign w:val="baseline"/>
+                <w:lang w:val="en-US" w:eastAsia="zh-CN"/>
+              </w:rPr>
+              <w:t>Ai-1（延x方向移动）</w:t>
+            </w:r>
+          </w:p>
+        </w:tc>
+        <w:tc>
+          <w:tcPr>
+            <w:tcW w:w="1704" w:type="dxa"/>
+          </w:tcPr>
+          <w:p>
+            <w:pPr>
+              <w:numPr>
+                <w:ilvl w:val="0"/>
+                <w:numId w:val="0"/>
+              </w:numPr>
+              <w:rPr>
+                <w:rFonts w:hint="default" w:ascii="Times New Roman" w:hAnsi="Times New Roman"/>
+                <w:vertAlign w:val="baseline"/>
+                <w:lang w:val="en-US" w:eastAsia="zh-CN"/>
+              </w:rPr>
+            </w:pPr>
+            <w:r>
+              <w:rPr>
+                <w:rFonts w:hint="eastAsia" w:ascii="Times New Roman" w:hAnsi="Times New Roman"/>
+                <w:vertAlign w:val="baseline"/>
+                <w:lang w:val="en-US" w:eastAsia="zh-CN"/>
+              </w:rPr>
+              <w:t>d（延z方向移动）</w:t>
+            </w:r>
+          </w:p>
+        </w:tc>
+        <w:tc>
+          <w:tcPr>
+            <w:tcW w:w="1704" w:type="dxa"/>
+          </w:tcPr>
+          <w:p>
+            <w:pPr>
+              <w:numPr>
+                <w:ilvl w:val="0"/>
+                <w:numId w:val="0"/>
+              </w:numPr>
+              <w:rPr>
+                <w:rFonts w:hint="default" w:ascii="Times New Roman" w:hAnsi="Times New Roman"/>
+                <w:vertAlign w:val="baseline"/>
+                <w:lang w:val="en-US" w:eastAsia="zh-CN"/>
+              </w:rPr>
+            </w:pPr>
+            <w:r>
+              <w:rPr>
+                <w:rFonts w:hint="default" w:ascii="Arial" w:hAnsi="Arial" w:cs="Arial"/>
+                <w:vertAlign w:val="baseline"/>
+                <w:lang w:val="en-US" w:eastAsia="zh-CN"/>
+              </w:rPr>
+              <w:t>θ</w:t>
+            </w:r>
+          </w:p>
+        </w:tc>
+      </w:tr>
+      <w:tr>
+        <w:tblPrEx>
+          <w:tblBorders>
+            <w:top w:val="single" w:color="auto" w:sz="4" w:space="0"/>
+            <w:left w:val="single" w:color="auto" w:sz="4" w:space="0"/>
+            <w:bottom w:val="single" w:color="auto" w:sz="4" w:space="0"/>
+            <w:right w:val="single" w:color="auto" w:sz="4" w:space="0"/>
+            <w:insideH w:val="single" w:color="auto" w:sz="4" w:space="0"/>
+            <w:insideV w:val="single" w:color="auto" w:sz="4" w:space="0"/>
+          </w:tblBorders>
+          <w:tblCellMar>
+            <w:top w:w="0" w:type="dxa"/>
+            <w:left w:w="108" w:type="dxa"/>
+            <w:bottom w:w="0" w:type="dxa"/>
+            <w:right w:w="108" w:type="dxa"/>
+          </w:tblCellMar>
+        </w:tblPrEx>
+        <w:tc>
+          <w:tcPr>
+            <w:tcW w:w="1703" w:type="dxa"/>
+          </w:tcPr>
+          <w:p>
+            <w:pPr>
+              <w:numPr>
+                <w:ilvl w:val="0"/>
+                <w:numId w:val="0"/>
+              </w:numPr>
+              <w:rPr>
+                <w:rFonts w:hint="default" w:ascii="Times New Roman" w:hAnsi="Times New Roman"/>
+                <w:vertAlign w:val="baseline"/>
+                <w:lang w:val="en-US" w:eastAsia="zh-CN"/>
+              </w:rPr>
+            </w:pPr>
+            <w:r>
+              <w:rPr>
+                <w:rFonts w:hint="eastAsia" w:ascii="Times New Roman" w:hAnsi="Times New Roman"/>
+                <w:vertAlign w:val="baseline"/>
+                <w:lang w:val="en-US" w:eastAsia="zh-CN"/>
+              </w:rPr>
+              <w:t>1</w:t>
+            </w:r>
+          </w:p>
+        </w:tc>
+        <w:tc>
+          <w:tcPr>
+            <w:tcW w:w="1703" w:type="dxa"/>
+          </w:tcPr>
+          <w:p>
+            <w:pPr>
+              <w:numPr>
+                <w:ilvl w:val="0"/>
+                <w:numId w:val="0"/>
+              </w:numPr>
+              <w:rPr>
+                <w:rFonts w:hint="default" w:ascii="Times New Roman" w:hAnsi="Times New Roman"/>
+                <w:vertAlign w:val="baseline"/>
+                <w:lang w:val="en-US" w:eastAsia="zh-CN"/>
+              </w:rPr>
+            </w:pPr>
+            <w:r>
+              <w:rPr>
+                <w:rFonts w:hint="eastAsia" w:ascii="Times New Roman" w:hAnsi="Times New Roman"/>
+                <w:vertAlign w:val="baseline"/>
+                <w:lang w:val="en-US" w:eastAsia="zh-CN"/>
+              </w:rPr>
+              <w:t>0</w:t>
+            </w:r>
+          </w:p>
+        </w:tc>
+        <w:tc>
+          <w:tcPr>
+            <w:tcW w:w="1704" w:type="dxa"/>
+          </w:tcPr>
+          <w:p>
+            <w:pPr>
+              <w:numPr>
+                <w:ilvl w:val="0"/>
+                <w:numId w:val="0"/>
+              </w:numPr>
+              <w:rPr>
+                <w:rFonts w:hint="default" w:ascii="Times New Roman" w:hAnsi="Times New Roman"/>
+                <w:vertAlign w:val="baseline"/>
+                <w:lang w:val="en-US" w:eastAsia="zh-CN"/>
+              </w:rPr>
+            </w:pPr>
+            <w:r>
+              <w:rPr>
+                <w:rFonts w:hint="eastAsia" w:ascii="Times New Roman" w:hAnsi="Times New Roman"/>
+                <w:vertAlign w:val="baseline"/>
+                <w:lang w:val="en-US" w:eastAsia="zh-CN"/>
+              </w:rPr>
+              <w:t>0</w:t>
+            </w:r>
+          </w:p>
+        </w:tc>
+        <w:tc>
+          <w:tcPr>
+            <w:tcW w:w="1704" w:type="dxa"/>
+          </w:tcPr>
+          <w:p>
+            <w:pPr>
+              <w:numPr>
+                <w:ilvl w:val="0"/>
+                <w:numId w:val="0"/>
+              </w:numPr>
+              <w:rPr>
+                <w:rFonts w:hint="default" w:ascii="Times New Roman" w:hAnsi="Times New Roman"/>
+                <w:vertAlign w:val="baseline"/>
+                <w:lang w:val="en-US" w:eastAsia="zh-CN"/>
+              </w:rPr>
+            </w:pPr>
+            <w:r>
+              <w:rPr>
+                <w:rFonts w:hint="eastAsia" w:ascii="Times New Roman" w:hAnsi="Times New Roman"/>
+                <w:vertAlign w:val="baseline"/>
+                <w:lang w:val="en-US" w:eastAsia="zh-CN"/>
+              </w:rPr>
+              <w:t>405.5</w:t>
+            </w:r>
+          </w:p>
+        </w:tc>
+        <w:tc>
+          <w:tcPr>
+            <w:tcW w:w="1704" w:type="dxa"/>
+          </w:tcPr>
+          <w:p>
+            <w:pPr>
+              <w:numPr>
+                <w:ilvl w:val="0"/>
+                <w:numId w:val="0"/>
+              </w:numPr>
+              <w:rPr>
+                <w:rFonts w:hint="default" w:ascii="Times New Roman" w:hAnsi="Times New Roman"/>
+                <w:vertAlign w:val="baseline"/>
+                <w:lang w:val="en-US" w:eastAsia="zh-CN"/>
+              </w:rPr>
+            </w:pPr>
+            <w:r>
+              <w:rPr>
+                <w:rFonts w:hint="default" w:ascii="Times New Roman" w:hAnsi="Times New Roman"/>
+                <w:position w:val="-10"/>
+                <w:vertAlign w:val="baseline"/>
+                <w:lang w:val="en-US" w:eastAsia="zh-CN"/>
+              </w:rPr>
+              <w:object>
+                <v:shape id="_x0000_i1043" o:spt="75" type="#_x0000_t75" style="height:17pt;width:12pt;" o:ole="t" filled="f" o:preferrelative="t" stroked="f" coordsize="21600,21600">
+                  <v:path/>
+                  <v:fill on="f" focussize="0,0"/>
+                  <v:stroke on="f"/>
+                  <v:imagedata r:id="rId43" o:title=""/>
+                  <o:lock v:ext="edit" aspectratio="t"/>
+                  <w10:wrap type="none"/>
+                  <w10:anchorlock/>
+                </v:shape>
+                <o:OLEObject Type="Embed" ProgID="Equation.KSEE3" ShapeID="_x0000_i1043" DrawAspect="Content" ObjectID="_1468075743" r:id="rId42">
+                  <o:LockedField>false</o:LockedField>
+                </o:OLEObject>
+              </w:object>
+            </w:r>
+          </w:p>
+        </w:tc>
+      </w:tr>
+      <w:tr>
+        <w:tblPrEx>
+          <w:tblBorders>
+            <w:top w:val="single" w:color="auto" w:sz="4" w:space="0"/>
+            <w:left w:val="single" w:color="auto" w:sz="4" w:space="0"/>
+            <w:bottom w:val="single" w:color="auto" w:sz="4" w:space="0"/>
+            <w:right w:val="single" w:color="auto" w:sz="4" w:space="0"/>
+            <w:insideH w:val="single" w:color="auto" w:sz="4" w:space="0"/>
+            <w:insideV w:val="single" w:color="auto" w:sz="4" w:space="0"/>
+          </w:tblBorders>
+          <w:tblCellMar>
+            <w:top w:w="0" w:type="dxa"/>
+            <w:left w:w="108" w:type="dxa"/>
+            <w:bottom w:w="0" w:type="dxa"/>
+            <w:right w:w="108" w:type="dxa"/>
+          </w:tblCellMar>
+        </w:tblPrEx>
+        <w:tc>
+          <w:tcPr>
+            <w:tcW w:w="1703" w:type="dxa"/>
+          </w:tcPr>
+          <w:p>
+            <w:pPr>
+              <w:numPr>
+                <w:ilvl w:val="0"/>
+                <w:numId w:val="0"/>
+              </w:numPr>
+              <w:rPr>
+                <w:rFonts w:hint="default" w:ascii="Times New Roman" w:hAnsi="Times New Roman"/>
+                <w:vertAlign w:val="baseline"/>
+                <w:lang w:val="en-US" w:eastAsia="zh-CN"/>
+              </w:rPr>
+            </w:pPr>
+            <w:r>
+              <w:rPr>
+                <w:rFonts w:hint="eastAsia" w:ascii="Times New Roman" w:hAnsi="Times New Roman"/>
+                <w:vertAlign w:val="baseline"/>
+                <w:lang w:val="en-US" w:eastAsia="zh-CN"/>
+              </w:rPr>
+              <w:t>2</w:t>
+            </w:r>
+          </w:p>
+        </w:tc>
+        <w:tc>
+          <w:tcPr>
+            <w:tcW w:w="1703" w:type="dxa"/>
+          </w:tcPr>
+          <w:p>
+            <w:pPr>
+              <w:numPr>
+                <w:ilvl w:val="0"/>
+                <w:numId w:val="0"/>
+              </w:numPr>
+              <w:rPr>
+                <w:rFonts w:hint="default" w:ascii="Times New Roman" w:hAnsi="Times New Roman"/>
+                <w:vertAlign w:val="baseline"/>
+                <w:lang w:val="en-US" w:eastAsia="zh-CN"/>
+              </w:rPr>
+            </w:pPr>
+            <w:r>
+              <w:rPr>
+                <w:rFonts w:hint="eastAsia" w:ascii="Times New Roman" w:hAnsi="Times New Roman"/>
+                <w:vertAlign w:val="baseline"/>
+                <w:lang w:val="en-US" w:eastAsia="zh-CN"/>
+              </w:rPr>
+              <w:t>90</w:t>
+            </w:r>
+          </w:p>
+        </w:tc>
+        <w:tc>
+          <w:tcPr>
+            <w:tcW w:w="1704" w:type="dxa"/>
+          </w:tcPr>
+          <w:p>
+            <w:pPr>
+              <w:numPr>
+                <w:ilvl w:val="0"/>
+                <w:numId w:val="0"/>
+              </w:numPr>
+              <w:rPr>
+                <w:rFonts w:hint="default" w:ascii="Times New Roman" w:hAnsi="Times New Roman"/>
+                <w:vertAlign w:val="baseline"/>
+                <w:lang w:val="en-US" w:eastAsia="zh-CN"/>
+              </w:rPr>
+            </w:pPr>
+            <w:r>
+              <w:rPr>
+                <w:rFonts w:hint="eastAsia" w:ascii="Times New Roman" w:hAnsi="Times New Roman"/>
+                <w:vertAlign w:val="baseline"/>
+                <w:lang w:val="en-US" w:eastAsia="zh-CN"/>
+              </w:rPr>
+              <w:t>0</w:t>
+            </w:r>
+          </w:p>
+        </w:tc>
+        <w:tc>
+          <w:tcPr>
+            <w:tcW w:w="1704" w:type="dxa"/>
+          </w:tcPr>
+          <w:p>
+            <w:pPr>
+              <w:numPr>
+                <w:ilvl w:val="0"/>
+                <w:numId w:val="0"/>
+              </w:numPr>
+              <w:rPr>
+                <w:rFonts w:hint="default" w:ascii="Times New Roman" w:hAnsi="Times New Roman"/>
+                <w:vertAlign w:val="baseline"/>
+                <w:lang w:val="en-US" w:eastAsia="zh-CN"/>
+              </w:rPr>
+            </w:pPr>
+            <w:r>
+              <w:rPr>
+                <w:rFonts w:hint="eastAsia" w:ascii="Times New Roman" w:hAnsi="Times New Roman"/>
+                <w:vertAlign w:val="baseline"/>
+                <w:lang w:val="en-US" w:eastAsia="zh-CN"/>
+              </w:rPr>
+              <w:t>0</w:t>
+            </w:r>
+          </w:p>
+        </w:tc>
+        <w:tc>
+          <w:tcPr>
+            <w:tcW w:w="1704" w:type="dxa"/>
+          </w:tcPr>
+          <w:p>
+            <w:pPr>
+              <w:numPr>
+                <w:ilvl w:val="0"/>
+                <w:numId w:val="0"/>
+              </w:numPr>
+              <w:rPr>
+                <w:rFonts w:hint="default" w:ascii="Times New Roman" w:hAnsi="Times New Roman"/>
+                <w:vertAlign w:val="baseline"/>
+                <w:lang w:val="en-US" w:eastAsia="zh-CN"/>
+              </w:rPr>
+            </w:pPr>
+            <w:r>
+              <w:rPr>
+                <w:rFonts w:hint="default" w:ascii="Times New Roman" w:hAnsi="Times New Roman"/>
+                <w:position w:val="-10"/>
+                <w:vertAlign w:val="baseline"/>
+                <w:lang w:val="en-US" w:eastAsia="zh-CN"/>
+              </w:rPr>
+              <w:object>
+                <v:shape id="_x0000_i1044" o:spt="75" type="#_x0000_t75" style="height:17pt;width:13pt;" o:ole="t" filled="f" o:preferrelative="t" stroked="f" coordsize="21600,21600">
+                  <v:path/>
+                  <v:fill on="f" focussize="0,0"/>
+                  <v:stroke on="f"/>
+                  <v:imagedata r:id="rId45" o:title=""/>
+                  <o:lock v:ext="edit" aspectratio="t"/>
+                  <w10:wrap type="none"/>
+                  <w10:anchorlock/>
+                </v:shape>
+                <o:OLEObject Type="Embed" ProgID="Equation.KSEE3" ShapeID="_x0000_i1044" DrawAspect="Content" ObjectID="_1468075744" r:id="rId44">
+                  <o:LockedField>false</o:LockedField>
+                </o:OLEObject>
+              </w:object>
+            </w:r>
+          </w:p>
+        </w:tc>
+      </w:tr>
+      <w:tr>
+        <w:tblPrEx>
+          <w:tblBorders>
+            <w:top w:val="single" w:color="auto" w:sz="4" w:space="0"/>
+            <w:left w:val="single" w:color="auto" w:sz="4" w:space="0"/>
+            <w:bottom w:val="single" w:color="auto" w:sz="4" w:space="0"/>
+            <w:right w:val="single" w:color="auto" w:sz="4" w:space="0"/>
+            <w:insideH w:val="single" w:color="auto" w:sz="4" w:space="0"/>
+            <w:insideV w:val="single" w:color="auto" w:sz="4" w:space="0"/>
+          </w:tblBorders>
+          <w:tblCellMar>
+            <w:top w:w="0" w:type="dxa"/>
+            <w:left w:w="108" w:type="dxa"/>
+            <w:bottom w:w="0" w:type="dxa"/>
+            <w:right w:w="108" w:type="dxa"/>
+          </w:tblCellMar>
+        </w:tblPrEx>
+        <w:tc>
+          <w:tcPr>
+            <w:tcW w:w="1703" w:type="dxa"/>
+          </w:tcPr>
+          <w:p>
+            <w:pPr>
+              <w:numPr>
+                <w:ilvl w:val="0"/>
+                <w:numId w:val="0"/>
+              </w:numPr>
+              <w:rPr>
+                <w:rFonts w:hint="default" w:ascii="Times New Roman" w:hAnsi="Times New Roman"/>
+                <w:vertAlign w:val="baseline"/>
+                <w:lang w:val="en-US" w:eastAsia="zh-CN"/>
+              </w:rPr>
+            </w:pPr>
+            <w:r>
+              <w:rPr>
+                <w:rFonts w:hint="eastAsia" w:ascii="Times New Roman" w:hAnsi="Times New Roman"/>
+                <w:vertAlign w:val="baseline"/>
+                <w:lang w:val="en-US" w:eastAsia="zh-CN"/>
+              </w:rPr>
+              <w:t>3</w:t>
+            </w:r>
+          </w:p>
+        </w:tc>
+        <w:tc>
+          <w:tcPr>
+            <w:tcW w:w="1703" w:type="dxa"/>
+          </w:tcPr>
+          <w:p>
+            <w:pPr>
+              <w:numPr>
+                <w:ilvl w:val="0"/>
+                <w:numId w:val="0"/>
+              </w:numPr>
+              <w:rPr>
+                <w:rFonts w:hint="default" w:ascii="Times New Roman" w:hAnsi="Times New Roman"/>
+                <w:vertAlign w:val="baseline"/>
+                <w:lang w:val="en-US" w:eastAsia="zh-CN"/>
+              </w:rPr>
+            </w:pPr>
+            <w:r>
+              <w:rPr>
+                <w:rFonts w:hint="eastAsia" w:ascii="Times New Roman" w:hAnsi="Times New Roman"/>
+                <w:vertAlign w:val="baseline"/>
+                <w:lang w:val="en-US" w:eastAsia="zh-CN"/>
+              </w:rPr>
+              <w:t>-90</w:t>
+            </w:r>
+          </w:p>
+        </w:tc>
+        <w:tc>
+          <w:tcPr>
+            <w:tcW w:w="1704" w:type="dxa"/>
+          </w:tcPr>
+          <w:p>
+            <w:pPr>
+              <w:numPr>
+                <w:ilvl w:val="0"/>
+                <w:numId w:val="0"/>
+              </w:numPr>
+              <w:rPr>
+                <w:rFonts w:hint="default" w:ascii="Times New Roman" w:hAnsi="Times New Roman"/>
+                <w:vertAlign w:val="baseline"/>
+                <w:lang w:val="en-US" w:eastAsia="zh-CN"/>
+              </w:rPr>
+            </w:pPr>
+            <w:r>
+              <w:rPr>
+                <w:rFonts w:hint="eastAsia" w:ascii="Times New Roman" w:hAnsi="Times New Roman"/>
+                <w:vertAlign w:val="baseline"/>
+                <w:lang w:val="en-US" w:eastAsia="zh-CN"/>
+              </w:rPr>
+              <w:t>0</w:t>
+            </w:r>
+          </w:p>
+        </w:tc>
+        <w:tc>
+          <w:tcPr>
+            <w:tcW w:w="1704" w:type="dxa"/>
+          </w:tcPr>
+          <w:p>
+            <w:pPr>
+              <w:numPr>
+                <w:ilvl w:val="0"/>
+                <w:numId w:val="0"/>
+              </w:numPr>
+              <w:rPr>
+                <w:rFonts w:hint="default" w:ascii="Times New Roman" w:hAnsi="Times New Roman"/>
+                <w:vertAlign w:val="baseline"/>
+                <w:lang w:val="en-US" w:eastAsia="zh-CN"/>
+              </w:rPr>
+            </w:pPr>
+            <w:r>
+              <w:rPr>
+                <w:rFonts w:hint="eastAsia" w:ascii="Times New Roman" w:hAnsi="Times New Roman"/>
+                <w:vertAlign w:val="baseline"/>
+                <w:lang w:val="en-US" w:eastAsia="zh-CN"/>
+              </w:rPr>
+              <w:t>0</w:t>
+            </w:r>
+          </w:p>
+        </w:tc>
+        <w:tc>
+          <w:tcPr>
+            <w:tcW w:w="1704" w:type="dxa"/>
+          </w:tcPr>
+          <w:p>
+            <w:pPr>
+              <w:numPr>
+                <w:ilvl w:val="0"/>
+                <w:numId w:val="0"/>
+              </w:numPr>
+              <w:rPr>
+                <w:rFonts w:hint="default" w:ascii="Times New Roman" w:hAnsi="Times New Roman"/>
+                <w:vertAlign w:val="baseline"/>
+                <w:lang w:val="en-US" w:eastAsia="zh-CN"/>
+              </w:rPr>
+            </w:pPr>
+            <w:r>
+              <w:rPr>
+                <w:rFonts w:hint="default" w:ascii="Times New Roman" w:hAnsi="Times New Roman"/>
+                <w:position w:val="-12"/>
+                <w:vertAlign w:val="baseline"/>
+                <w:lang w:val="en-US" w:eastAsia="zh-CN"/>
+              </w:rPr>
+              <w:object>
+                <v:shape id="_x0000_i1045" o:spt="75" type="#_x0000_t75" style="height:18pt;width:13pt;" o:ole="t" filled="f" o:preferrelative="t" stroked="f" coordsize="21600,21600">
+                  <v:path/>
+                  <v:fill on="f" focussize="0,0"/>
+                  <v:stroke on="f"/>
+                  <v:imagedata r:id="rId47" o:title=""/>
+                  <o:lock v:ext="edit" aspectratio="t"/>
+                  <w10:wrap type="none"/>
+                  <w10:anchorlock/>
+                </v:shape>
+                <o:OLEObject Type="Embed" ProgID="Equation.KSEE3" ShapeID="_x0000_i1045" DrawAspect="Content" ObjectID="_1468075745" r:id="rId46">
+                  <o:LockedField>false</o:LockedField>
+                </o:OLEObject>
+              </w:object>
+            </w:r>
+          </w:p>
+        </w:tc>
+      </w:tr>
+      <w:tr>
+        <w:tblPrEx>
+          <w:tblBorders>
+            <w:top w:val="single" w:color="auto" w:sz="4" w:space="0"/>
+            <w:left w:val="single" w:color="auto" w:sz="4" w:space="0"/>
+            <w:bottom w:val="single" w:color="auto" w:sz="4" w:space="0"/>
+            <w:right w:val="single" w:color="auto" w:sz="4" w:space="0"/>
+            <w:insideH w:val="single" w:color="auto" w:sz="4" w:space="0"/>
+            <w:insideV w:val="single" w:color="auto" w:sz="4" w:space="0"/>
+          </w:tblBorders>
+          <w:tblCellMar>
+            <w:top w:w="0" w:type="dxa"/>
+            <w:left w:w="108" w:type="dxa"/>
+            <w:bottom w:w="0" w:type="dxa"/>
+            <w:right w:w="108" w:type="dxa"/>
+          </w:tblCellMar>
+        </w:tblPrEx>
+        <w:tc>
+          <w:tcPr>
+            <w:tcW w:w="1703" w:type="dxa"/>
+          </w:tcPr>
+          <w:p>
+            <w:pPr>
+              <w:numPr>
+                <w:ilvl w:val="0"/>
+                <w:numId w:val="0"/>
+              </w:numPr>
+              <w:rPr>
+                <w:rFonts w:hint="default" w:ascii="Times New Roman" w:hAnsi="Times New Roman"/>
+                <w:vertAlign w:val="baseline"/>
+                <w:lang w:val="en-US" w:eastAsia="zh-CN"/>
+              </w:rPr>
+            </w:pPr>
+            <w:r>
+              <w:rPr>
+                <w:rFonts w:hint="eastAsia" w:ascii="Times New Roman" w:hAnsi="Times New Roman"/>
+                <w:vertAlign w:val="baseline"/>
+                <w:lang w:val="en-US" w:eastAsia="zh-CN"/>
+              </w:rPr>
+              <w:t>4</w:t>
+            </w:r>
+          </w:p>
+        </w:tc>
+        <w:tc>
+          <w:tcPr>
+            <w:tcW w:w="1703" w:type="dxa"/>
+          </w:tcPr>
+          <w:p>
+            <w:pPr>
+              <w:numPr>
+                <w:ilvl w:val="0"/>
+                <w:numId w:val="0"/>
+              </w:numPr>
+              <w:rPr>
+                <w:rFonts w:hint="default" w:ascii="Times New Roman" w:hAnsi="Times New Roman"/>
+                <w:vertAlign w:val="baseline"/>
+                <w:lang w:val="en-US" w:eastAsia="zh-CN"/>
+              </w:rPr>
+            </w:pPr>
+            <w:r>
+              <w:rPr>
+                <w:rFonts w:hint="eastAsia" w:ascii="Times New Roman" w:hAnsi="Times New Roman"/>
+                <w:vertAlign w:val="baseline"/>
+                <w:lang w:val="en-US" w:eastAsia="zh-CN"/>
+              </w:rPr>
+              <w:t>90</w:t>
+            </w:r>
+          </w:p>
+        </w:tc>
+        <w:tc>
+          <w:tcPr>
+            <w:tcW w:w="1704" w:type="dxa"/>
+          </w:tcPr>
+          <w:p>
+            <w:pPr>
+              <w:numPr>
+                <w:ilvl w:val="0"/>
+                <w:numId w:val="0"/>
+              </w:numPr>
+              <w:rPr>
+                <w:rFonts w:hint="default" w:ascii="Times New Roman" w:hAnsi="Times New Roman"/>
+                <w:vertAlign w:val="baseline"/>
+                <w:lang w:val="en-US" w:eastAsia="zh-CN"/>
+              </w:rPr>
+            </w:pPr>
+            <w:r>
+              <w:rPr>
+                <w:rFonts w:hint="eastAsia" w:ascii="Times New Roman" w:hAnsi="Times New Roman"/>
+                <w:vertAlign w:val="baseline"/>
+                <w:lang w:val="en-US" w:eastAsia="zh-CN"/>
+              </w:rPr>
+              <w:t>-68</w:t>
+            </w:r>
+          </w:p>
+        </w:tc>
+        <w:tc>
+          <w:tcPr>
+            <w:tcW w:w="1704" w:type="dxa"/>
+          </w:tcPr>
+          <w:p>
+            <w:pPr>
+              <w:numPr>
+                <w:ilvl w:val="0"/>
+                <w:numId w:val="0"/>
+              </w:numPr>
+              <w:rPr>
+                <w:rFonts w:hint="default" w:ascii="Times New Roman" w:hAnsi="Times New Roman"/>
+                <w:vertAlign w:val="baseline"/>
+                <w:lang w:val="en-US" w:eastAsia="zh-CN"/>
+              </w:rPr>
+            </w:pPr>
+            <w:r>
+              <w:rPr>
+                <w:rFonts w:hint="eastAsia" w:ascii="Times New Roman" w:hAnsi="Times New Roman"/>
+                <w:vertAlign w:val="baseline"/>
+                <w:lang w:val="en-US" w:eastAsia="zh-CN"/>
+              </w:rPr>
+              <w:t>355.5</w:t>
+            </w:r>
+          </w:p>
+        </w:tc>
+        <w:tc>
+          <w:tcPr>
+            <w:tcW w:w="1704" w:type="dxa"/>
+          </w:tcPr>
+          <w:p>
+            <w:pPr>
+              <w:numPr>
+                <w:ilvl w:val="0"/>
+                <w:numId w:val="0"/>
+              </w:numPr>
+              <w:rPr>
+                <w:rFonts w:hint="default" w:ascii="Times New Roman" w:hAnsi="Times New Roman"/>
+                <w:vertAlign w:val="baseline"/>
+                <w:lang w:val="en-US" w:eastAsia="zh-CN"/>
+              </w:rPr>
+            </w:pPr>
+            <w:r>
+              <w:rPr>
+                <w:rFonts w:hint="default" w:ascii="Times New Roman" w:hAnsi="Times New Roman"/>
+                <w:position w:val="-10"/>
+                <w:vertAlign w:val="baseline"/>
+                <w:lang w:val="en-US" w:eastAsia="zh-CN"/>
+              </w:rPr>
+              <w:object>
+                <v:shape id="_x0000_i1046" o:spt="75" type="#_x0000_t75" style="height:17pt;width:13pt;" o:ole="t" filled="f" o:preferrelative="t" stroked="f" coordsize="21600,21600">
+                  <v:path/>
+                  <v:fill on="f" focussize="0,0"/>
+                  <v:stroke on="f"/>
+                  <v:imagedata r:id="rId49" o:title=""/>
+                  <o:lock v:ext="edit" aspectratio="t"/>
+                  <w10:wrap type="none"/>
+                  <w10:anchorlock/>
+                </v:shape>
+                <o:OLEObject Type="Embed" ProgID="Equation.KSEE3" ShapeID="_x0000_i1046" DrawAspect="Content" ObjectID="_1468075746" r:id="rId48">
+                  <o:LockedField>false</o:LockedField>
+                </o:OLEObject>
+              </w:object>
+            </w:r>
+          </w:p>
+        </w:tc>
+      </w:tr>
+      <w:tr>
+        <w:tblPrEx>
+          <w:tblBorders>
+            <w:top w:val="single" w:color="auto" w:sz="4" w:space="0"/>
+            <w:left w:val="single" w:color="auto" w:sz="4" w:space="0"/>
+            <w:bottom w:val="single" w:color="auto" w:sz="4" w:space="0"/>
+            <w:right w:val="single" w:color="auto" w:sz="4" w:space="0"/>
+            <w:insideH w:val="single" w:color="auto" w:sz="4" w:space="0"/>
+            <w:insideV w:val="single" w:color="auto" w:sz="4" w:space="0"/>
+          </w:tblBorders>
+          <w:tblCellMar>
+            <w:top w:w="0" w:type="dxa"/>
+            <w:left w:w="108" w:type="dxa"/>
+            <w:bottom w:w="0" w:type="dxa"/>
+            <w:right w:w="108" w:type="dxa"/>
+          </w:tblCellMar>
+        </w:tblPrEx>
+        <w:tc>
+          <w:tcPr>
+            <w:tcW w:w="1703" w:type="dxa"/>
+          </w:tcPr>
+          <w:p>
+            <w:pPr>
+              <w:numPr>
+                <w:ilvl w:val="0"/>
+                <w:numId w:val="0"/>
+              </w:numPr>
+              <w:rPr>
+                <w:rFonts w:hint="default" w:ascii="Times New Roman" w:hAnsi="Times New Roman"/>
+                <w:vertAlign w:val="baseline"/>
+                <w:lang w:val="en-US" w:eastAsia="zh-CN"/>
+              </w:rPr>
+            </w:pPr>
+            <w:r>
+              <w:rPr>
+                <w:rFonts w:hint="eastAsia" w:ascii="Times New Roman" w:hAnsi="Times New Roman"/>
+                <w:vertAlign w:val="baseline"/>
+                <w:lang w:val="en-US" w:eastAsia="zh-CN"/>
+              </w:rPr>
+              <w:t>5</w:t>
+            </w:r>
+          </w:p>
+        </w:tc>
+        <w:tc>
+          <w:tcPr>
+            <w:tcW w:w="1703" w:type="dxa"/>
+          </w:tcPr>
+          <w:p>
+            <w:pPr>
+              <w:numPr>
+                <w:ilvl w:val="0"/>
+                <w:numId w:val="0"/>
+              </w:numPr>
+              <w:rPr>
+                <w:rFonts w:hint="default" w:ascii="Times New Roman" w:hAnsi="Times New Roman"/>
+                <w:vertAlign w:val="baseline"/>
+                <w:lang w:val="en-US" w:eastAsia="zh-CN"/>
+              </w:rPr>
+            </w:pPr>
+            <w:r>
+              <w:rPr>
+                <w:rFonts w:hint="eastAsia" w:ascii="Times New Roman" w:hAnsi="Times New Roman"/>
+                <w:vertAlign w:val="baseline"/>
+                <w:lang w:val="en-US" w:eastAsia="zh-CN"/>
+              </w:rPr>
+              <w:t>-90</w:t>
+            </w:r>
+          </w:p>
+        </w:tc>
+        <w:tc>
+          <w:tcPr>
+            <w:tcW w:w="1704" w:type="dxa"/>
+          </w:tcPr>
+          <w:p>
+            <w:pPr>
+              <w:numPr>
+                <w:ilvl w:val="0"/>
+                <w:numId w:val="0"/>
+              </w:numPr>
+              <w:rPr>
+                <w:rFonts w:hint="default" w:ascii="Times New Roman" w:hAnsi="Times New Roman"/>
+                <w:vertAlign w:val="baseline"/>
+                <w:lang w:val="en-US" w:eastAsia="zh-CN"/>
+              </w:rPr>
+            </w:pPr>
+            <w:r>
+              <w:rPr>
+                <w:rFonts w:hint="eastAsia" w:ascii="Times New Roman" w:hAnsi="Times New Roman"/>
+                <w:vertAlign w:val="baseline"/>
+                <w:lang w:val="en-US" w:eastAsia="zh-CN"/>
+              </w:rPr>
+              <w:t>68</w:t>
+            </w:r>
+          </w:p>
+        </w:tc>
+        <w:tc>
+          <w:tcPr>
+            <w:tcW w:w="1704" w:type="dxa"/>
+          </w:tcPr>
+          <w:p>
+            <w:pPr>
+              <w:numPr>
+                <w:ilvl w:val="0"/>
+                <w:numId w:val="0"/>
+              </w:numPr>
+              <w:rPr>
+                <w:rFonts w:hint="default" w:ascii="Times New Roman" w:hAnsi="Times New Roman"/>
+                <w:vertAlign w:val="baseline"/>
+                <w:lang w:val="en-US" w:eastAsia="zh-CN"/>
+              </w:rPr>
+            </w:pPr>
+            <w:r>
+              <w:rPr>
+                <w:rFonts w:hint="eastAsia" w:ascii="Times New Roman" w:hAnsi="Times New Roman"/>
+                <w:vertAlign w:val="baseline"/>
+                <w:lang w:val="en-US" w:eastAsia="zh-CN"/>
+              </w:rPr>
+              <w:t>390.5</w:t>
+            </w:r>
+          </w:p>
+        </w:tc>
+        <w:tc>
+          <w:tcPr>
+            <w:tcW w:w="1704" w:type="dxa"/>
+          </w:tcPr>
+          <w:p>
+            <w:pPr>
+              <w:numPr>
+                <w:ilvl w:val="0"/>
+                <w:numId w:val="0"/>
+              </w:numPr>
+              <w:rPr>
+                <w:rFonts w:hint="default" w:ascii="Times New Roman" w:hAnsi="Times New Roman"/>
+                <w:vertAlign w:val="baseline"/>
+                <w:lang w:val="en-US" w:eastAsia="zh-CN"/>
+              </w:rPr>
+            </w:pPr>
+            <w:r>
+              <w:rPr>
+                <w:rFonts w:hint="default" w:ascii="Times New Roman" w:hAnsi="Times New Roman"/>
+                <w:position w:val="-12"/>
+                <w:vertAlign w:val="baseline"/>
+                <w:lang w:val="en-US" w:eastAsia="zh-CN"/>
+              </w:rPr>
+              <w:object>
+                <v:shape id="_x0000_i1047" o:spt="75" type="#_x0000_t75" style="height:18pt;width:13pt;" o:ole="t" filled="f" o:preferrelative="t" stroked="f" coordsize="21600,21600">
+                  <v:path/>
+                  <v:fill on="f" focussize="0,0"/>
+                  <v:stroke on="f"/>
+                  <v:imagedata r:id="rId51" o:title=""/>
+                  <o:lock v:ext="edit" aspectratio="t"/>
+                  <w10:wrap type="none"/>
+                  <w10:anchorlock/>
+                </v:shape>
+                <o:OLEObject Type="Embed" ProgID="Equation.KSEE3" ShapeID="_x0000_i1047" DrawAspect="Content" ObjectID="_1468075747" r:id="rId50">
+                  <o:LockedField>false</o:LockedField>
+                </o:OLEObject>
+              </w:object>
+            </w:r>
+          </w:p>
+        </w:tc>
+      </w:tr>
+      <w:tr>
+        <w:tblPrEx>
+          <w:tblBorders>
+            <w:top w:val="single" w:color="auto" w:sz="4" w:space="0"/>
+            <w:left w:val="single" w:color="auto" w:sz="4" w:space="0"/>
+            <w:bottom w:val="single" w:color="auto" w:sz="4" w:space="0"/>
+            <w:right w:val="single" w:color="auto" w:sz="4" w:space="0"/>
+            <w:insideH w:val="single" w:color="auto" w:sz="4" w:space="0"/>
+            <w:insideV w:val="single" w:color="auto" w:sz="4" w:space="0"/>
+          </w:tblBorders>
+          <w:tblCellMar>
+            <w:top w:w="0" w:type="dxa"/>
+            <w:left w:w="108" w:type="dxa"/>
+            <w:bottom w:w="0" w:type="dxa"/>
+            <w:right w:w="108" w:type="dxa"/>
+          </w:tblCellMar>
+        </w:tblPrEx>
+        <w:tc>
+          <w:tcPr>
+            <w:tcW w:w="1703" w:type="dxa"/>
+          </w:tcPr>
+          <w:p>
+            <w:pPr>
+              <w:numPr>
+                <w:ilvl w:val="0"/>
+                <w:numId w:val="0"/>
+              </w:numPr>
+              <w:rPr>
+                <w:rFonts w:hint="default" w:ascii="Times New Roman" w:hAnsi="Times New Roman"/>
+                <w:vertAlign w:val="baseline"/>
+                <w:lang w:val="en-US" w:eastAsia="zh-CN"/>
+              </w:rPr>
+            </w:pPr>
+            <w:r>
+              <w:rPr>
+                <w:rFonts w:hint="eastAsia" w:ascii="Times New Roman" w:hAnsi="Times New Roman"/>
+                <w:vertAlign w:val="baseline"/>
+                <w:lang w:val="en-US" w:eastAsia="zh-CN"/>
+              </w:rPr>
+              <w:t>6</w:t>
+            </w:r>
+          </w:p>
+        </w:tc>
+        <w:tc>
+          <w:tcPr>
+            <w:tcW w:w="1703" w:type="dxa"/>
+          </w:tcPr>
+          <w:p>
+            <w:pPr>
+              <w:numPr>
+                <w:ilvl w:val="0"/>
+                <w:numId w:val="0"/>
+              </w:numPr>
+              <w:rPr>
+                <w:rFonts w:hint="default" w:ascii="Times New Roman" w:hAnsi="Times New Roman"/>
+                <w:vertAlign w:val="baseline"/>
+                <w:lang w:val="en-US" w:eastAsia="zh-CN"/>
+              </w:rPr>
+            </w:pPr>
+            <w:r>
+              <w:rPr>
+                <w:rFonts w:hint="eastAsia" w:ascii="Times New Roman" w:hAnsi="Times New Roman"/>
+                <w:vertAlign w:val="baseline"/>
+                <w:lang w:val="en-US" w:eastAsia="zh-CN"/>
+              </w:rPr>
+              <w:t>90</w:t>
+            </w:r>
+          </w:p>
+        </w:tc>
+        <w:tc>
+          <w:tcPr>
+            <w:tcW w:w="1704" w:type="dxa"/>
+          </w:tcPr>
+          <w:p>
+            <w:pPr>
+              <w:numPr>
+                <w:ilvl w:val="0"/>
+                <w:numId w:val="0"/>
+              </w:numPr>
+              <w:rPr>
+                <w:rFonts w:hint="default" w:ascii="Times New Roman" w:hAnsi="Times New Roman"/>
+                <w:vertAlign w:val="baseline"/>
+                <w:lang w:val="en-US" w:eastAsia="zh-CN"/>
+              </w:rPr>
+            </w:pPr>
+            <w:r>
+              <w:rPr>
+                <w:rFonts w:hint="eastAsia" w:ascii="Times New Roman" w:hAnsi="Times New Roman"/>
+                <w:vertAlign w:val="baseline"/>
+                <w:lang w:val="en-US" w:eastAsia="zh-CN"/>
+              </w:rPr>
+              <w:t>0</w:t>
+            </w:r>
+          </w:p>
+        </w:tc>
+        <w:tc>
+          <w:tcPr>
+            <w:tcW w:w="1704" w:type="dxa"/>
+          </w:tcPr>
+          <w:p>
+            <w:pPr>
+              <w:numPr>
+                <w:ilvl w:val="0"/>
+                <w:numId w:val="0"/>
+              </w:numPr>
+              <w:rPr>
+                <w:rFonts w:hint="default" w:ascii="Times New Roman" w:hAnsi="Times New Roman"/>
+                <w:vertAlign w:val="baseline"/>
+                <w:lang w:val="en-US" w:eastAsia="zh-CN"/>
+              </w:rPr>
+            </w:pPr>
+            <w:r>
+              <w:rPr>
+                <w:rFonts w:hint="eastAsia" w:ascii="Times New Roman" w:hAnsi="Times New Roman"/>
+                <w:vertAlign w:val="baseline"/>
+                <w:lang w:val="en-US" w:eastAsia="zh-CN"/>
+              </w:rPr>
+              <w:t>0</w:t>
+            </w:r>
+          </w:p>
+        </w:tc>
+        <w:tc>
+          <w:tcPr>
+            <w:tcW w:w="1704" w:type="dxa"/>
+          </w:tcPr>
+          <w:p>
+            <w:pPr>
+              <w:numPr>
+                <w:ilvl w:val="0"/>
+                <w:numId w:val="0"/>
+              </w:numPr>
+              <w:rPr>
+                <w:rFonts w:hint="default" w:ascii="Times New Roman" w:hAnsi="Times New Roman"/>
+                <w:vertAlign w:val="baseline"/>
+                <w:lang w:val="en-US" w:eastAsia="zh-CN"/>
+              </w:rPr>
+            </w:pPr>
+            <w:r>
+              <w:rPr>
+                <w:rFonts w:hint="default" w:ascii="Times New Roman" w:hAnsi="Times New Roman"/>
+                <w:position w:val="-12"/>
+                <w:vertAlign w:val="baseline"/>
+                <w:lang w:val="en-US" w:eastAsia="zh-CN"/>
+              </w:rPr>
+              <w:object>
+                <v:shape id="_x0000_i1048" o:spt="75" type="#_x0000_t75" style="height:18pt;width:13pt;" o:ole="t" filled="f" o:preferrelative="t" stroked="f" coordsize="21600,21600">
+                  <v:path/>
+                  <v:fill on="f" focussize="0,0"/>
+                  <v:stroke on="f"/>
+                  <v:imagedata r:id="rId53" o:title=""/>
+                  <o:lock v:ext="edit" aspectratio="t"/>
+                  <w10:wrap type="none"/>
+                  <w10:anchorlock/>
+                </v:shape>
+                <o:OLEObject Type="Embed" ProgID="Equation.KSEE3" ShapeID="_x0000_i1048" DrawAspect="Content" ObjectID="_1468075748" r:id="rId52">
+                  <o:LockedField>false</o:LockedField>
+                </o:OLEObject>
+              </w:object>
+            </w:r>
+          </w:p>
+        </w:tc>
+      </w:tr>
+      <w:tr>
+        <w:tblPrEx>
+          <w:tblBorders>
+            <w:top w:val="single" w:color="auto" w:sz="4" w:space="0"/>
+            <w:left w:val="single" w:color="auto" w:sz="4" w:space="0"/>
+            <w:bottom w:val="single" w:color="auto" w:sz="4" w:space="0"/>
+            <w:right w:val="single" w:color="auto" w:sz="4" w:space="0"/>
+            <w:insideH w:val="single" w:color="auto" w:sz="4" w:space="0"/>
+            <w:insideV w:val="single" w:color="auto" w:sz="4" w:space="0"/>
+          </w:tblBorders>
+          <w:tblCellMar>
+            <w:top w:w="0" w:type="dxa"/>
+            <w:left w:w="108" w:type="dxa"/>
+            <w:bottom w:w="0" w:type="dxa"/>
+            <w:right w:w="108" w:type="dxa"/>
+          </w:tblCellMar>
+        </w:tblPrEx>
+        <w:tc>
+          <w:tcPr>
+            <w:tcW w:w="1703" w:type="dxa"/>
+          </w:tcPr>
+          <w:p>
+            <w:pPr>
+              <w:numPr>
+                <w:ilvl w:val="0"/>
+                <w:numId w:val="0"/>
+              </w:numPr>
+              <w:rPr>
+                <w:rFonts w:hint="default" w:ascii="Times New Roman" w:hAnsi="Times New Roman"/>
+                <w:vertAlign w:val="baseline"/>
+                <w:lang w:val="en-US" w:eastAsia="zh-CN"/>
+              </w:rPr>
+            </w:pPr>
+            <w:r>
+              <w:rPr>
+                <w:rFonts w:hint="eastAsia" w:ascii="Times New Roman" w:hAnsi="Times New Roman"/>
+                <w:vertAlign w:val="baseline"/>
+                <w:lang w:val="en-US" w:eastAsia="zh-CN"/>
+              </w:rPr>
+              <w:t>7</w:t>
+            </w:r>
+          </w:p>
+        </w:tc>
+        <w:tc>
+          <w:tcPr>
+            <w:tcW w:w="1703" w:type="dxa"/>
+          </w:tcPr>
+          <w:p>
+            <w:pPr>
+              <w:numPr>
+                <w:ilvl w:val="0"/>
+                <w:numId w:val="0"/>
+              </w:numPr>
+              <w:rPr>
+                <w:rFonts w:hint="default" w:ascii="Times New Roman" w:hAnsi="Times New Roman"/>
+                <w:vertAlign w:val="baseline"/>
+                <w:lang w:val="en-US" w:eastAsia="zh-CN"/>
+              </w:rPr>
+            </w:pPr>
+            <w:r>
+              <w:rPr>
+                <w:rFonts w:hint="eastAsia" w:ascii="Times New Roman" w:hAnsi="Times New Roman"/>
+                <w:vertAlign w:val="baseline"/>
+                <w:lang w:val="en-US" w:eastAsia="zh-CN"/>
+              </w:rPr>
+              <w:t>90</w:t>
+            </w:r>
+          </w:p>
+        </w:tc>
+        <w:tc>
+          <w:tcPr>
+            <w:tcW w:w="1704" w:type="dxa"/>
+          </w:tcPr>
+          <w:p>
+            <w:pPr>
+              <w:numPr>
+                <w:ilvl w:val="0"/>
+                <w:numId w:val="0"/>
+              </w:numPr>
+              <w:rPr>
+                <w:rFonts w:hint="default" w:ascii="Times New Roman" w:hAnsi="Times New Roman"/>
+                <w:vertAlign w:val="baseline"/>
+                <w:lang w:val="en-US" w:eastAsia="zh-CN"/>
+              </w:rPr>
+            </w:pPr>
+            <w:r>
+              <w:rPr>
+                <w:rFonts w:hint="eastAsia" w:ascii="Times New Roman" w:hAnsi="Times New Roman"/>
+                <w:vertAlign w:val="baseline"/>
+                <w:lang w:val="en-US" w:eastAsia="zh-CN"/>
+              </w:rPr>
+              <w:t>90</w:t>
+            </w:r>
+          </w:p>
+        </w:tc>
+        <w:tc>
+          <w:tcPr>
+            <w:tcW w:w="1704" w:type="dxa"/>
+          </w:tcPr>
+          <w:p>
+            <w:pPr>
+              <w:numPr>
+                <w:ilvl w:val="0"/>
+                <w:numId w:val="0"/>
+              </w:numPr>
+              <w:rPr>
+                <w:rFonts w:hint="default" w:ascii="Times New Roman" w:hAnsi="Times New Roman"/>
+                <w:vertAlign w:val="baseline"/>
+                <w:lang w:val="en-US" w:eastAsia="zh-CN"/>
+              </w:rPr>
+            </w:pPr>
+            <w:r>
+              <w:rPr>
+                <w:rFonts w:hint="eastAsia" w:ascii="Times New Roman" w:hAnsi="Times New Roman"/>
+                <w:vertAlign w:val="baseline"/>
+                <w:lang w:val="en-US" w:eastAsia="zh-CN"/>
+              </w:rPr>
+              <w:t>130.2</w:t>
+            </w:r>
+          </w:p>
+        </w:tc>
+        <w:tc>
+          <w:tcPr>
+            <w:tcW w:w="1704" w:type="dxa"/>
+          </w:tcPr>
+          <w:p>
+            <w:pPr>
+              <w:numPr>
+                <w:ilvl w:val="0"/>
+                <w:numId w:val="0"/>
+              </w:numPr>
+              <w:rPr>
+                <w:rFonts w:hint="default" w:ascii="Times New Roman" w:hAnsi="Times New Roman"/>
+                <w:vertAlign w:val="baseline"/>
+                <w:lang w:val="en-US" w:eastAsia="zh-CN"/>
+              </w:rPr>
+            </w:pPr>
+            <w:r>
+              <w:rPr>
+                <w:rFonts w:hint="default" w:ascii="Times New Roman" w:hAnsi="Times New Roman"/>
+                <w:position w:val="-12"/>
+                <w:vertAlign w:val="baseline"/>
+                <w:lang w:val="en-US" w:eastAsia="zh-CN"/>
+              </w:rPr>
+              <w:object>
+                <v:shape id="_x0000_i1049" o:spt="75" type="#_x0000_t75" style="height:18pt;width:13pt;" o:ole="t" filled="f" o:preferrelative="t" stroked="f" coordsize="21600,21600">
+                  <v:path/>
+                  <v:fill on="f" focussize="0,0"/>
+                  <v:stroke on="f"/>
+                  <v:imagedata r:id="rId55" o:title=""/>
+                  <o:lock v:ext="edit" aspectratio="t"/>
+                  <w10:wrap type="none"/>
+                  <w10:anchorlock/>
+                </v:shape>
+                <o:OLEObject Type="Embed" ProgID="Equation.KSEE3" ShapeID="_x0000_i1049" DrawAspect="Content" ObjectID="_1468075749" r:id="rId54">
+                  <o:LockedField>false</o:LockedField>
+                </o:OLEObject>
+              </w:object>
+            </w:r>
+          </w:p>
+        </w:tc>
+      </w:tr>
+    </w:tbl>
+    <w:p>
+      <w:pPr>
+        <w:numPr>
+          <w:ilvl w:val="0"/>
+          <w:numId w:val="0"/>
+        </w:numPr>
+        <w:rPr>
+          <w:rFonts w:hint="eastAsia" w:ascii="Times New Roman" w:hAnsi="Times New Roman"/>
+          <w:lang w:val="en-US" w:eastAsia="zh-CN"/>
+        </w:rPr>
+      </w:pPr>
+      <w:r>
+        <w:rPr>
+          <w:rFonts w:hint="eastAsia" w:ascii="Times New Roman" w:hAnsi="Times New Roman"/>
+          <w:lang w:val="en-US" w:eastAsia="zh-CN"/>
+        </w:rPr>
+        <w:t>前三个关节（Z1,Z2,Z3）交于一点，可以利用解析法求逆解。</w:t>
+      </w:r>
+    </w:p>
+    <w:p>
+      <w:pPr>
+        <w:numPr>
+          <w:ilvl w:val="0"/>
+          <w:numId w:val="0"/>
+        </w:numPr>
+        <w:rPr>
+          <w:rFonts w:hint="default" w:ascii="Times New Roman" w:hAnsi="Times New Roman"/>
+          <w:lang w:val="en-US" w:eastAsia="zh-CN"/>
+        </w:rPr>
+      </w:pPr>
+      <w:r>
+        <w:rPr>
+          <w:rFonts w:hint="eastAsia" w:ascii="Times New Roman" w:hAnsi="Times New Roman"/>
+          <w:lang w:val="en-US" w:eastAsia="zh-CN"/>
+        </w:rPr>
+        <w:t>转换矩阵同DH参数的关系：</w:t>
+      </w:r>
+    </w:p>
+    <w:p>
+      <w:pPr>
+        <w:numPr>
+          <w:ilvl w:val="0"/>
+          <w:numId w:val="0"/>
+        </w:numPr>
+        <w:rPr>
+          <w:rFonts w:hint="eastAsia" w:ascii="Times New Roman" w:hAnsi="Times New Roman"/>
+          <w:lang w:val="en-US" w:eastAsia="zh-CN"/>
+        </w:rPr>
+      </w:pPr>
+      <w:r>
+        <w:rPr>
+          <w:rFonts w:hint="eastAsia" w:ascii="Times New Roman" w:hAnsi="Times New Roman"/>
+          <w:position w:val="-92"/>
+          <w:lang w:val="en-US" w:eastAsia="zh-CN"/>
+        </w:rPr>
+        <w:object>
+          <v:shape id="_x0000_i1050" o:spt="75" type="#_x0000_t75" style="height:98pt;width:202pt;" o:ole="t" filled="f" o:preferrelative="t" stroked="f" coordsize="21600,21600">
+            <v:path/>
+            <v:fill on="f" focussize="0,0"/>
+            <v:stroke on="f"/>
+            <v:imagedata r:id="rId57" o:title=""/>
+            <o:lock v:ext="edit" aspectratio="t"/>
+            <w10:wrap type="none"/>
+            <w10:anchorlock/>
+          </v:shape>
+          <o:OLEObject Type="Embed" ProgID="Equation.KSEE3" ShapeID="_x0000_i1050" DrawAspect="Content" ObjectID="_1468075750" r:id="rId56">
+            <o:LockedField>false</o:LockedField>
+          </o:OLEObject>
+        </w:object>
+      </w:r>
+    </w:p>
+    <w:p>
+      <w:pPr>
+        <w:numPr>
+          <w:ilvl w:val="0"/>
+          <w:numId w:val="0"/>
+        </w:numPr>
+        <w:rPr>
+          <w:rFonts w:hint="default" w:ascii="隶书" w:hAnsi="隶书" w:eastAsia="隶书" w:cs="隶书"/>
+          <w:lang w:val="en-US" w:eastAsia="zh-CN"/>
+        </w:rPr>
+      </w:pPr>
+      <w:r>
+        <w:rPr>
+          <w:rFonts w:hint="default" w:ascii="Times New Roman" w:hAnsi="Times New Roman"/>
+          <w:position w:val="-254"/>
+          <w:lang w:val="en-US" w:eastAsia="zh-CN"/>
+        </w:rPr>
+        <w:object>
+          <v:shape id="_x0000_i1051" o:spt="75" type="#_x0000_t75" style="height:233.8pt;width:377.95pt;" o:ole="t" filled="f" o:preferrelative="t" stroked="f" coordsize="21600,21600">
+            <v:path/>
+            <v:fill on="f" focussize="0,0"/>
+            <v:stroke on="f"/>
+            <v:imagedata r:id="rId59" o:title=""/>
+            <o:lock v:ext="edit" aspectratio="t"/>
+            <w10:wrap type="none"/>
+            <w10:anchorlock/>
+          </v:shape>
+          <o:OLEObject Type="Embed" ProgID="Equation.KSEE3" ShapeID="_x0000_i1051" DrawAspect="Content" ObjectID="_1468075751" r:id="rId58">
+            <o:LockedField>false</o:LockedField>
+          </o:OLEObject>
+        </w:object>
+      </w:r>
     </w:p>
     <w:sectPr>
       <w:pgSz w:w="11906" w:h="16838"/>
@@ -1708,7 +3134,7 @@
     <w:lsdException w:unhideWhenUsed="0" w:uiPriority="0" w:semiHidden="0" w:name="HTML Sample"/>
     <w:lsdException w:unhideWhenUsed="0" w:uiPriority="0" w:semiHidden="0" w:name="HTML Typewriter"/>
     <w:lsdException w:unhideWhenUsed="0" w:uiPriority="0" w:semiHidden="0" w:name="HTML Variable"/>
-    <w:lsdException w:unhideWhenUsed="0" w:uiPriority="0" w:name="Normal Table"/>
+    <w:lsdException w:qFormat="1" w:unhideWhenUsed="0" w:uiPriority="0" w:name="Normal Table"/>
     <w:lsdException w:unhideWhenUsed="0" w:uiPriority="0" w:semiHidden="0" w:name="annotation subject"/>
     <w:lsdException w:unhideWhenUsed="0" w:uiPriority="0" w:semiHidden="0" w:name="Table Simple 1"/>
     <w:lsdException w:unhideWhenUsed="0" w:uiPriority="0" w:semiHidden="0" w:name="Table Simple 2"/>
@@ -1870,7 +3296,7 @@
       <w:lang w:val="en-US" w:eastAsia="zh-CN" w:bidi="ar-SA"/>
     </w:rPr>
   </w:style>
-  <w:style w:type="character" w:default="1" w:styleId="3">
+  <w:style w:type="character" w:default="1" w:styleId="4">
     <w:name w:val="Default Paragraph Font"/>
     <w:semiHidden/>
     <w:qFormat/>
@@ -1879,6 +3305,7 @@
   <w:style w:type="table" w:default="1" w:styleId="2">
     <w:name w:val="Normal Table"/>
     <w:semiHidden/>
+    <w:qFormat/>
     <w:uiPriority w:val="0"/>
     <w:tblPr>
       <w:tblCellMar>
@@ -1887,6 +3314,25 @@
         <w:bottom w:w="0" w:type="dxa"/>
         <w:right w:w="108" w:type="dxa"/>
       </w:tblCellMar>
+    </w:tblPr>
+  </w:style>
+  <w:style w:type="table" w:styleId="3">
+    <w:name w:val="Table Grid"/>
+    <w:basedOn w:val="2"/>
+    <w:uiPriority w:val="0"/>
+    <w:pPr>
+      <w:widowControl w:val="0"/>
+      <w:jc w:val="both"/>
+    </w:pPr>
+    <w:tblPr>
+      <w:tblBorders>
+        <w:top w:val="single" w:color="auto" w:sz="4" w:space="0"/>
+        <w:left w:val="single" w:color="auto" w:sz="4" w:space="0"/>
+        <w:bottom w:val="single" w:color="auto" w:sz="4" w:space="0"/>
+        <w:right w:val="single" w:color="auto" w:sz="4" w:space="0"/>
+        <w:insideH w:val="single" w:color="auto" w:sz="4" w:space="0"/>
+        <w:insideV w:val="single" w:color="auto" w:sz="4" w:space="0"/>
+      </w:tblBorders>
     </w:tblPr>
   </w:style>
 </w:styles>
@@ -2182,7 +3628,7 @@
     <customSectPr/>
   </customSectProps>
   <extobjs>
-    <extobj name="ECB019B1-382A-4266-B25C-5B523AA43C14-2">
+    <extobj name="ECB019B1-382A-4266-B25C-5B523AA43C14-1">
       <extobjdata type="ECB019B1-382A-4266-B25C-5B523AA43C14" data="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"/>
     </extobj>
   </extobjs>

</xml_diff>